<commit_message>
Update AoN L2 The Takeaway Shop Sample Paper.docx
</commit_message>
<xml_diff>
--- a/2019 teaching material/OCN Level 2/AoN L2 The Takeaway Shop Sample Paper.docx
+++ b/2019 teaching material/OCN Level 2/AoN L2 The Takeaway Shop Sample Paper.docx
@@ -3463,7 +3463,7 @@
                         </a:ln>
                         <a:extLst>
                           <a:ext uri="{909E8E84-426E-40dd-AFC4-6F175D3DCCD1}">
-                            <a14:hiddenFill xmlns:a14="http://schemas.microsoft.com/office/drawing/2010/main" xmlns:w="http://schemas.openxmlformats.org/wordprocessingml/2006/main" xmlns:w10="urn:schemas-microsoft-com:office:word" xmlns:v="urn:schemas-microsoft-com:vml" xmlns:o="urn:schemas-microsoft-com:office:office" xmlns:mv="urn:schemas-microsoft-com:mac:vml" xmlns:mo="http://schemas.microsoft.com/office/mac/office/2008/main" xmlns="">
+                            <a14:hiddenFill xmlns="" xmlns:mo="http://schemas.microsoft.com/office/mac/office/2008/main" xmlns:mv="urn:schemas-microsoft-com:mac:vml" xmlns:o="urn:schemas-microsoft-com:office:office" xmlns:v="urn:schemas-microsoft-com:vml" xmlns:w10="urn:schemas-microsoft-com:office:word" xmlns:w="http://schemas.openxmlformats.org/wordprocessingml/2006/main" xmlns:a14="http://schemas.microsoft.com/office/drawing/2010/main">
                               <a:solidFill>
                                 <a:srgbClr val="FFFFFF"/>
                               </a:solidFill>
@@ -4721,7 +4721,7 @@
                         </a:ln>
                         <a:extLst>
                           <a:ext uri="{909E8E84-426E-40dd-AFC4-6F175D3DCCD1}">
-                            <a14:hiddenFill xmlns:a14="http://schemas.microsoft.com/office/drawing/2010/main" xmlns:w="http://schemas.openxmlformats.org/wordprocessingml/2006/main" xmlns:w10="urn:schemas-microsoft-com:office:word" xmlns:v="urn:schemas-microsoft-com:vml" xmlns:o="urn:schemas-microsoft-com:office:office" xmlns:mv="urn:schemas-microsoft-com:mac:vml" xmlns:mo="http://schemas.microsoft.com/office/mac/office/2008/main" xmlns="">
+                            <a14:hiddenFill xmlns="" xmlns:mo="http://schemas.microsoft.com/office/mac/office/2008/main" xmlns:mv="urn:schemas-microsoft-com:mac:vml" xmlns:o="urn:schemas-microsoft-com:office:office" xmlns:v="urn:schemas-microsoft-com:vml" xmlns:w10="urn:schemas-microsoft-com:office:word" xmlns:w="http://schemas.openxmlformats.org/wordprocessingml/2006/main" xmlns:a14="http://schemas.microsoft.com/office/drawing/2010/main">
                               <a:solidFill>
                                 <a:srgbClr val="FFFFFF"/>
                               </a:solidFill>
@@ -5395,7 +5395,7 @@
                         </a:ln>
                         <a:extLst>
                           <a:ext uri="{909E8E84-426E-40dd-AFC4-6F175D3DCCD1}">
-                            <a14:hiddenFill xmlns:a14="http://schemas.microsoft.com/office/drawing/2010/main" xmlns:w="http://schemas.openxmlformats.org/wordprocessingml/2006/main" xmlns:w10="urn:schemas-microsoft-com:office:word" xmlns:v="urn:schemas-microsoft-com:vml" xmlns:o="urn:schemas-microsoft-com:office:office" xmlns:mv="urn:schemas-microsoft-com:mac:vml" xmlns:mo="http://schemas.microsoft.com/office/mac/office/2008/main" xmlns="">
+                            <a14:hiddenFill xmlns="" xmlns:mo="http://schemas.microsoft.com/office/mac/office/2008/main" xmlns:mv="urn:schemas-microsoft-com:mac:vml" xmlns:o="urn:schemas-microsoft-com:office:office" xmlns:v="urn:schemas-microsoft-com:vml" xmlns:w10="urn:schemas-microsoft-com:office:word" xmlns:w="http://schemas.openxmlformats.org/wordprocessingml/2006/main" xmlns:a14="http://schemas.microsoft.com/office/drawing/2010/main">
                               <a:solidFill>
                                 <a:srgbClr val="FFFFFF"/>
                               </a:solidFill>
@@ -5774,7 +5774,7 @@
                           <a:effectLst/>
                           <a:extLst>
                             <a:ext uri="{C572A759-6A51-4108-AA02-DFA0A04FC94B}">
-                              <ma14:wrappingTextBoxFlag xmlns:ma14="http://schemas.microsoft.com/office/mac/drawingml/2011/main" xmlns:w="http://schemas.openxmlformats.org/wordprocessingml/2006/main" xmlns:w10="urn:schemas-microsoft-com:office:word" xmlns:v="urn:schemas-microsoft-com:vml" xmlns:o="urn:schemas-microsoft-com:office:office" xmlns:mv="urn:schemas-microsoft-com:mac:vml" xmlns:mo="http://schemas.microsoft.com/office/mac/office/2008/main" xmlns=""/>
+                              <ma14:wrappingTextBoxFlag xmlns="" xmlns:mo="http://schemas.microsoft.com/office/mac/office/2008/main" xmlns:mv="urn:schemas-microsoft-com:mac:vml" xmlns:o="urn:schemas-microsoft-com:office:office" xmlns:v="urn:schemas-microsoft-com:vml" xmlns:w10="urn:schemas-microsoft-com:office:word" xmlns:w="http://schemas.openxmlformats.org/wordprocessingml/2006/main" xmlns:ma14="http://schemas.microsoft.com/office/mac/drawingml/2011/main"/>
                             </a:ext>
                           </a:extLst>
                         </wps:spPr>
@@ -6694,7 +6694,7 @@
                         </a:ln>
                         <a:extLst>
                           <a:ext uri="{909E8E84-426E-40dd-AFC4-6F175D3DCCD1}">
-                            <a14:hiddenFill xmlns:a14="http://schemas.microsoft.com/office/drawing/2010/main" xmlns:w="http://schemas.openxmlformats.org/wordprocessingml/2006/main" xmlns:w10="urn:schemas-microsoft-com:office:word" xmlns:v="urn:schemas-microsoft-com:vml" xmlns:o="urn:schemas-microsoft-com:office:office" xmlns:mv="urn:schemas-microsoft-com:mac:vml" xmlns:mo="http://schemas.microsoft.com/office/mac/office/2008/main" xmlns="">
+                            <a14:hiddenFill xmlns="" xmlns:mo="http://schemas.microsoft.com/office/mac/office/2008/main" xmlns:mv="urn:schemas-microsoft-com:mac:vml" xmlns:o="urn:schemas-microsoft-com:office:office" xmlns:v="urn:schemas-microsoft-com:vml" xmlns:w10="urn:schemas-microsoft-com:office:word" xmlns:w="http://schemas.openxmlformats.org/wordprocessingml/2006/main" xmlns:a14="http://schemas.microsoft.com/office/drawing/2010/main">
                               <a:solidFill>
                                 <a:srgbClr val="FFFFFF"/>
                               </a:solidFill>
@@ -9000,7 +9000,7 @@
                         </a:ln>
                         <a:extLst>
                           <a:ext uri="{909E8E84-426E-40dd-AFC4-6F175D3DCCD1}">
-                            <a14:hiddenFill xmlns:a14="http://schemas.microsoft.com/office/drawing/2010/main" xmlns:w="http://schemas.openxmlformats.org/wordprocessingml/2006/main" xmlns:w10="urn:schemas-microsoft-com:office:word" xmlns:v="urn:schemas-microsoft-com:vml" xmlns:o="urn:schemas-microsoft-com:office:office" xmlns:mv="urn:schemas-microsoft-com:mac:vml" xmlns:mo="http://schemas.microsoft.com/office/mac/office/2008/main" xmlns="">
+                            <a14:hiddenFill xmlns="" xmlns:mo="http://schemas.microsoft.com/office/mac/office/2008/main" xmlns:mv="urn:schemas-microsoft-com:mac:vml" xmlns:o="urn:schemas-microsoft-com:office:office" xmlns:v="urn:schemas-microsoft-com:vml" xmlns:w10="urn:schemas-microsoft-com:office:word" xmlns:w="http://schemas.openxmlformats.org/wordprocessingml/2006/main" xmlns:a14="http://schemas.microsoft.com/office/drawing/2010/main">
                               <a:solidFill>
                                 <a:srgbClr val="FFFFFF"/>
                               </a:solidFill>
@@ -10531,7 +10531,7 @@
                         <a:effectLst/>
                         <a:extLst>
                           <a:ext uri="{C572A759-6A51-4108-AA02-DFA0A04FC94B}">
-                            <ma14:wrappingTextBoxFlag xmlns:ma14="http://schemas.microsoft.com/office/mac/drawingml/2011/main" xmlns:w="http://schemas.openxmlformats.org/wordprocessingml/2006/main" xmlns:w10="urn:schemas-microsoft-com:office:word" xmlns:v="urn:schemas-microsoft-com:vml" xmlns:o="urn:schemas-microsoft-com:office:office" xmlns:mv="urn:schemas-microsoft-com:mac:vml" xmlns:mo="http://schemas.microsoft.com/office/mac/office/2008/main" xmlns=""/>
+                            <ma14:wrappingTextBoxFlag xmlns="" xmlns:mo="http://schemas.microsoft.com/office/mac/office/2008/main" xmlns:mv="urn:schemas-microsoft-com:mac:vml" xmlns:o="urn:schemas-microsoft-com:office:office" xmlns:v="urn:schemas-microsoft-com:vml" xmlns:w10="urn:schemas-microsoft-com:office:word" xmlns:w="http://schemas.openxmlformats.org/wordprocessingml/2006/main" xmlns:ma14="http://schemas.microsoft.com/office/mac/drawingml/2011/main"/>
                           </a:ext>
                         </a:extLst>
                       </wps:spPr>
@@ -11848,7 +11848,7 @@
                         </a:ln>
                         <a:extLst>
                           <a:ext uri="{909E8E84-426E-40dd-AFC4-6F175D3DCCD1}">
-                            <a14:hiddenFill xmlns:a14="http://schemas.microsoft.com/office/drawing/2010/main" xmlns:w="http://schemas.openxmlformats.org/wordprocessingml/2006/main" xmlns:w10="urn:schemas-microsoft-com:office:word" xmlns:v="urn:schemas-microsoft-com:vml" xmlns:o="urn:schemas-microsoft-com:office:office" xmlns:mv="urn:schemas-microsoft-com:mac:vml" xmlns:mo="http://schemas.microsoft.com/office/mac/office/2008/main" xmlns="">
+                            <a14:hiddenFill xmlns="" xmlns:mo="http://schemas.microsoft.com/office/mac/office/2008/main" xmlns:mv="urn:schemas-microsoft-com:mac:vml" xmlns:o="urn:schemas-microsoft-com:office:office" xmlns:v="urn:schemas-microsoft-com:vml" xmlns:w10="urn:schemas-microsoft-com:office:word" xmlns:w="http://schemas.openxmlformats.org/wordprocessingml/2006/main" xmlns:a14="http://schemas.microsoft.com/office/drawing/2010/main">
                               <a:solidFill>
                                 <a:srgbClr val="FFFFFF"/>
                               </a:solidFill>
@@ -12305,7 +12305,7 @@
                         </a:ln>
                         <a:extLst>
                           <a:ext uri="{909E8E84-426E-40dd-AFC4-6F175D3DCCD1}">
-                            <a14:hiddenFill xmlns:a14="http://schemas.microsoft.com/office/drawing/2010/main" xmlns:w="http://schemas.openxmlformats.org/wordprocessingml/2006/main" xmlns:w10="urn:schemas-microsoft-com:office:word" xmlns:v="urn:schemas-microsoft-com:vml" xmlns:o="urn:schemas-microsoft-com:office:office" xmlns:mv="urn:schemas-microsoft-com:mac:vml" xmlns:mo="http://schemas.microsoft.com/office/mac/office/2008/main" xmlns="">
+                            <a14:hiddenFill xmlns="" xmlns:mo="http://schemas.microsoft.com/office/mac/office/2008/main" xmlns:mv="urn:schemas-microsoft-com:mac:vml" xmlns:o="urn:schemas-microsoft-com:office:office" xmlns:v="urn:schemas-microsoft-com:vml" xmlns:w10="urn:schemas-microsoft-com:office:word" xmlns:w="http://schemas.openxmlformats.org/wordprocessingml/2006/main" xmlns:a14="http://schemas.microsoft.com/office/drawing/2010/main">
                               <a:solidFill>
                                 <a:srgbClr val="FFFFFF"/>
                               </a:solidFill>
@@ -12587,7 +12587,7 @@
                         <a:effectLst/>
                         <a:extLst>
                           <a:ext uri="{C572A759-6A51-4108-AA02-DFA0A04FC94B}">
-                            <ma14:wrappingTextBoxFlag xmlns:ma14="http://schemas.microsoft.com/office/mac/drawingml/2011/main" xmlns:w="http://schemas.openxmlformats.org/wordprocessingml/2006/main" xmlns:w10="urn:schemas-microsoft-com:office:word" xmlns:v="urn:schemas-microsoft-com:vml" xmlns:o="urn:schemas-microsoft-com:office:office" xmlns:mv="urn:schemas-microsoft-com:mac:vml" xmlns:mo="http://schemas.microsoft.com/office/mac/office/2008/main" xmlns=""/>
+                            <ma14:wrappingTextBoxFlag xmlns="" xmlns:mo="http://schemas.microsoft.com/office/mac/office/2008/main" xmlns:mv="urn:schemas-microsoft-com:mac:vml" xmlns:o="urn:schemas-microsoft-com:office:office" xmlns:v="urn:schemas-microsoft-com:vml" xmlns:w10="urn:schemas-microsoft-com:office:word" xmlns:w="http://schemas.openxmlformats.org/wordprocessingml/2006/main" xmlns:ma14="http://schemas.microsoft.com/office/mac/drawingml/2011/main"/>
                           </a:ext>
                         </a:extLst>
                       </wps:spPr>
@@ -13280,7 +13280,7 @@
                         </a:ln>
                         <a:extLst>
                           <a:ext uri="{909E8E84-426E-40dd-AFC4-6F175D3DCCD1}">
-                            <a14:hiddenFill xmlns:a14="http://schemas.microsoft.com/office/drawing/2010/main" xmlns:w="http://schemas.openxmlformats.org/wordprocessingml/2006/main" xmlns:w10="urn:schemas-microsoft-com:office:word" xmlns:v="urn:schemas-microsoft-com:vml" xmlns:o="urn:schemas-microsoft-com:office:office" xmlns:mv="urn:schemas-microsoft-com:mac:vml" xmlns:mo="http://schemas.microsoft.com/office/mac/office/2008/main" xmlns="">
+                            <a14:hiddenFill xmlns="" xmlns:mo="http://schemas.microsoft.com/office/mac/office/2008/main" xmlns:mv="urn:schemas-microsoft-com:mac:vml" xmlns:o="urn:schemas-microsoft-com:office:office" xmlns:v="urn:schemas-microsoft-com:vml" xmlns:w10="urn:schemas-microsoft-com:office:word" xmlns:w="http://schemas.openxmlformats.org/wordprocessingml/2006/main" xmlns:a14="http://schemas.microsoft.com/office/drawing/2010/main">
                               <a:solidFill>
                                 <a:srgbClr val="FFFFFF"/>
                               </a:solidFill>
@@ -14598,7 +14598,7 @@
                         </a:ln>
                         <a:extLst>
                           <a:ext uri="{909E8E84-426E-40dd-AFC4-6F175D3DCCD1}">
-                            <a14:hiddenFill xmlns:a14="http://schemas.microsoft.com/office/drawing/2010/main" xmlns:w="http://schemas.openxmlformats.org/wordprocessingml/2006/main" xmlns:w10="urn:schemas-microsoft-com:office:word" xmlns:v="urn:schemas-microsoft-com:vml" xmlns:o="urn:schemas-microsoft-com:office:office" xmlns:mv="urn:schemas-microsoft-com:mac:vml" xmlns:mo="http://schemas.microsoft.com/office/mac/office/2008/main" xmlns="">
+                            <a14:hiddenFill xmlns="" xmlns:mo="http://schemas.microsoft.com/office/mac/office/2008/main" xmlns:mv="urn:schemas-microsoft-com:mac:vml" xmlns:o="urn:schemas-microsoft-com:office:office" xmlns:v="urn:schemas-microsoft-com:vml" xmlns:w10="urn:schemas-microsoft-com:office:word" xmlns:w="http://schemas.openxmlformats.org/wordprocessingml/2006/main" xmlns:a14="http://schemas.microsoft.com/office/drawing/2010/main">
                               <a:solidFill>
                                 <a:srgbClr val="FFFFFF"/>
                               </a:solidFill>
@@ -17740,7 +17740,7 @@
                         </a:ln>
                         <a:extLst>
                           <a:ext uri="{909E8E84-426E-40dd-AFC4-6F175D3DCCD1}">
-                            <a14:hiddenFill xmlns:a14="http://schemas.microsoft.com/office/drawing/2010/main" xmlns:w="http://schemas.openxmlformats.org/wordprocessingml/2006/main" xmlns:w10="urn:schemas-microsoft-com:office:word" xmlns:v="urn:schemas-microsoft-com:vml" xmlns:o="urn:schemas-microsoft-com:office:office" xmlns:mv="urn:schemas-microsoft-com:mac:vml" xmlns:mo="http://schemas.microsoft.com/office/mac/office/2008/main" xmlns="">
+                            <a14:hiddenFill xmlns="" xmlns:mo="http://schemas.microsoft.com/office/mac/office/2008/main" xmlns:mv="urn:schemas-microsoft-com:mac:vml" xmlns:o="urn:schemas-microsoft-com:office:office" xmlns:v="urn:schemas-microsoft-com:vml" xmlns:w10="urn:schemas-microsoft-com:office:word" xmlns:w="http://schemas.openxmlformats.org/wordprocessingml/2006/main" xmlns:a14="http://schemas.microsoft.com/office/drawing/2010/main">
                               <a:solidFill>
                                 <a:srgbClr val="FFFFFF"/>
                               </a:solidFill>
@@ -18846,6 +18846,7 @@
           <w:docPartUnique/>
         </w:docPartObj>
       </w:sdtPr>
+      <w:sdtEndPr/>
       <w:sdtContent>
         <w:r>
           <w:rPr>
@@ -18876,7 +18877,7 @@
               </v:handles>
               <o:lock v:ext="edit" text="t" shapetype="t"/>
             </v:shapetype>
-            <v:shape id="PowerPlusWaterMarkObject357922611" o:spid="_x0000_s4097" type="#_x0000_t136" style="position:absolute;left:0;text-align:left;margin-left:0;margin-top:0;width:461.85pt;height:197.95pt;rotation:315;z-index:-251657216;mso-position-horizontal:center;mso-position-horizontal-relative:margin;mso-position-vertical:center;mso-position-vertical-relative:margin" o:allowincell="f" fillcolor="silver" stroked="f">
+            <v:shape id="PowerPlusWaterMarkObject357922611" o:spid="_x0000_s2049" type="#_x0000_t136" style="position:absolute;left:0;text-align:left;margin-left:0;margin-top:0;width:461.85pt;height:197.95pt;rotation:315;z-index:-251658752;mso-position-horizontal:center;mso-position-horizontal-relative:margin;mso-position-vertical:center;mso-position-vertical-relative:margin" o:allowincell="f" fillcolor="silver" stroked="f">
               <v:fill opacity=".5"/>
               <v:textpath style="font-family:&quot;Calibri&quot;;font-size:1pt" string="SAMPLE"/>
               <w10:wrap anchorx="margin" anchory="margin"/>
@@ -23542,7 +23543,7 @@
     <w:charset w:val="00"/>
     <w:family w:val="roman"/>
     <w:pitch w:val="variable"/>
-    <w:sig w:usb0="E0002AFF" w:usb1="C0007841" w:usb2="00000009" w:usb3="00000000" w:csb0="000001FF" w:csb1="00000000"/>
+    <w:sig w:usb0="E0002EFF" w:usb1="C000785B" w:usb2="00000009" w:usb3="00000000" w:csb0="000001FF" w:csb1="00000000"/>
   </w:font>
   <w:font w:name="Courier New">
     <w:panose1 w:val="02070309020205020404"/>
@@ -23563,7 +23564,7 @@
     <w:charset w:val="00"/>
     <w:family w:val="roman"/>
     <w:pitch w:val="variable"/>
-    <w:sig w:usb0="A00002EF" w:usb1="4000004B" w:usb2="00000000" w:usb3="00000000" w:csb0="0000019F" w:csb1="00000000"/>
+    <w:sig w:usb0="E00006FF" w:usb1="420024FF" w:usb2="02000000" w:usb3="00000000" w:csb0="0000019F" w:csb1="00000000"/>
   </w:font>
   <w:font w:name="MS Mincho">
     <w:altName w:val="ＭＳ 明朝"/>
@@ -23593,7 +23594,7 @@
     <w:charset w:val="00"/>
     <w:family w:val="swiss"/>
     <w:pitch w:val="variable"/>
-    <w:sig w:usb0="E0002AFF" w:usb1="C0007843" w:usb2="00000009" w:usb3="00000000" w:csb0="000001FF" w:csb1="00000000"/>
+    <w:sig w:usb0="E0002EFF" w:usb1="C000785B" w:usb2="00000009" w:usb3="00000000" w:csb0="000001FF" w:csb1="00000000"/>
   </w:font>
   <w:font w:name="Comic Sans MS">
     <w:panose1 w:val="030F0702030302020204"/>
@@ -23607,7 +23608,7 @@
     <w:charset w:val="00"/>
     <w:family w:val="swiss"/>
     <w:pitch w:val="variable"/>
-    <w:sig w:usb0="E0002AFF" w:usb1="4000ACFF" w:usb2="00000001" w:usb3="00000000" w:csb0="000001FF" w:csb1="00000000"/>
+    <w:sig w:usb0="E0002AFF" w:usb1="C000247B" w:usb2="00000009" w:usb3="00000000" w:csb0="000001FF" w:csb1="00000000"/>
   </w:font>
   <w:font w:name="MS Gothic">
     <w:altName w:val="ＭＳ ゴシック"/>
@@ -23635,7 +23636,7 @@
     <w:charset w:val="00"/>
     <w:family w:val="swiss"/>
     <w:pitch w:val="variable"/>
-    <w:sig w:usb0="A0002AEF" w:usb1="4000207B" w:usb2="00000000" w:usb3="00000000" w:csb0="000001FF" w:csb1="00000000"/>
+    <w:sig w:usb0="E0002AFF" w:usb1="C000247B" w:usb2="00000009" w:usb3="00000000" w:csb0="000001FF" w:csb1="00000000"/>
   </w:font>
 </w:fonts>
 </file>
@@ -23660,6 +23661,7 @@
     <w:rsid w:val="00272057"/>
     <w:rsid w:val="004B468A"/>
     <w:rsid w:val="005462CB"/>
+    <w:rsid w:val="00614541"/>
     <w:rsid w:val="008C7C2F"/>
     <w:rsid w:val="00933837"/>
     <w:rsid w:val="00964A53"/>
@@ -24497,7 +24499,7 @@
 </file>
 
 <file path=customXml/itemProps1.xml><?xml version="1.0" encoding="utf-8"?>
-<ds:datastoreItem xmlns:ds="http://schemas.openxmlformats.org/officeDocument/2006/customXml" ds:itemID="{38DA0AE8-4DEA-4715-843D-52C6F8E4619E}">
+<ds:datastoreItem xmlns:ds="http://schemas.openxmlformats.org/officeDocument/2006/customXml" ds:itemID="{8A2765A6-D281-4B9E-AE1C-DF439E6083F7}">
   <ds:schemaRefs>
     <ds:schemaRef ds:uri="http://schemas.openxmlformats.org/officeDocument/2006/bibliography"/>
   </ds:schemaRefs>

</xml_diff>